<commit_message>
Kleine Änderung der Formulierung
</commit_message>
<xml_diff>
--- a/Projektmanagement/Ressourcenplanung.docx
+++ b/Projektmanagement/Ressourcenplanung.docx
@@ -9,26 +9,16 @@
     </w:p>
     <w:p>
       <w:r>
-        <w:t xml:space="preserve">Wir benötigten für unser Projekt eine Virtual </w:t>
+        <w:t>Wir benötigten für unser Projekt eine Virtual Machine mit Linux Betriebssystem und den von der psychologischen Fakultät zur Verfügung gestelltem Server. Zusätzlich wurde uns während der Implementierungsphase das Smartphone sowie die zugehörigen Gadgets des Fearalyzer zur Verfügung gestellt. Hier wurden uns neben der Hardware auch das T-Shirt sowie der Brustgurt zu</w:t>
       </w:r>
-      <w:proofErr w:type="spellStart"/>
       <w:r>
-        <w:t>Machine</w:t>
-      </w:r>
-      <w:proofErr w:type="spellEnd"/>
-      <w:r>
-        <w:t xml:space="preserve"> mit Linux Betriebssystem und den von der psychologischen Fakultät zur Verfügung gestelltem Server. Zusätzlich wurde uns während der Implementierungsphase das Smartphone sowie die zugehörigen Gadgets des </w:t>
-      </w:r>
-      <w:proofErr w:type="spellStart"/>
-      <w:r>
-        <w:t>Fearalyzer</w:t>
-      </w:r>
-      <w:proofErr w:type="spellEnd"/>
-      <w:r>
-        <w:t xml:space="preserve"> zur Verfügung gestellt. Hier wurden uns neben der Hardware auch das T-Shirt sowie der Brustgurt zur Verfügung gestellt, womit wir eigene Daten erheben konnten und diese zur Implementierung nutzen konnten. </w:t>
+        <w:t>m Testen mitgegeben</w:t>
       </w:r>
       <w:bookmarkStart w:id="0" w:name="_GoBack"/>
       <w:bookmarkEnd w:id="0"/>
+      <w:r>
+        <w:t xml:space="preserve">, womit wir eigene Daten erheben konnten und diese zur Implementierung nutzen konnten. </w:t>
+      </w:r>
     </w:p>
     <w:sectPr>
       <w:pgSz w:w="11906" w:h="16838"/>

</xml_diff>